<commit_message>
cv & cover letter
</commit_message>
<xml_diff>
--- a/source/_drafts/cv/cv_v2.docx
+++ b/source/_drafts/cv/cv_v2.docx
@@ -100,10 +100,7 @@
         <w:t xml:space="preserve"> Enthusiastic about programming skills like Object-Oriented Design, Functional Programming paradigm, SOLID principle and design patterns. </w:t>
       </w:r>
       <w:r>
-        <w:t>Good ability of self-learning and k</w:t>
-      </w:r>
-      <w:r>
-        <w:t>een on new technologies.</w:t>
+        <w:t>Good ability of self-learning and keen on new technologies.</w:t>
       </w:r>
     </w:p>
     <w:p/>
@@ -172,19 +169,7 @@
         <w:t>Solid knowledge in technical stacks like JavaEE, .NET, Node.JS and iOS and broad interest in distributed systems, server-less architecture and concurrency programming.</w:t>
       </w:r>
       <w:r>
-        <w:t xml:space="preserve"> </w:t>
-      </w:r>
-      <w:r>
-        <w:t>Open-minded, outgoing and willing to help team members and do knowledge sharing. Host of a technical blog</w:t>
-      </w:r>
-      <w:r>
-        <w:t xml:space="preserve">: </w:t>
-      </w:r>
-      <w:r>
-        <w:t>sevenbamboos.github.io/my-blog</w:t>
-      </w:r>
-      <w:r>
-        <w:t xml:space="preserve">. </w:t>
+        <w:t xml:space="preserve"> Open-minded, outgoing and willing to help team members and do knowledge sharing. Host of a technical blog: sevenbamboos.github.io/my-blog. </w:t>
       </w:r>
       <w:r>
         <w:t>Open-Source contributor of Health Level Seven International (HL7) message parsing</w:t>
@@ -537,6 +522,8 @@
       <w:r>
         <w:t>SENIOR SOFTWARE ENGINEER</w:t>
       </w:r>
+      <w:bookmarkStart w:id="0" w:name="_GoBack"/>
+      <w:bookmarkEnd w:id="0"/>
     </w:p>
     <w:p>
       <w:r>
@@ -586,112 +573,263 @@
         <w:t>hange between medical systems</w:t>
       </w:r>
       <w:r>
+        <w:t xml:space="preserve"> (EJB, JMS, JPA)</w:t>
+      </w:r>
+      <w:r>
+        <w:t xml:space="preserve">. </w:t>
+      </w:r>
+      <w:r>
+        <w:t>Creator of a Domain Specific Language</w:t>
+      </w:r>
+      <w:r>
+        <w:t xml:space="preserve"> (DSL)</w:t>
+      </w:r>
+      <w:r>
+        <w:t xml:space="preserve"> which can </w:t>
+      </w:r>
+      <w:r>
+        <w:t xml:space="preserve">customize message contents </w:t>
+      </w:r>
+      <w:r>
+        <w:t>via Abstract Syntax Tree (JavaCC) with high scalability in distributed environment</w:t>
+      </w:r>
+      <w:r>
+        <w:t xml:space="preserve"> (Infinispan).</w:t>
+      </w:r>
+      <w:r>
+        <w:t xml:space="preserve"> Creator o</w:t>
+      </w:r>
+      <w:r>
+        <w:t xml:space="preserve">f Javascript dialect </w:t>
+      </w:r>
+      <w:r>
+        <w:t>(</w:t>
+      </w:r>
+      <w:r>
+        <w:t xml:space="preserve">running </w:t>
+      </w:r>
+      <w:r>
+        <w:t>in</w:t>
+      </w:r>
+      <w:r>
+        <w:t xml:space="preserve"> a</w:t>
+      </w:r>
+      <w:r>
+        <w:t xml:space="preserve"> sandbox).</w:t>
+      </w:r>
+      <w:r>
         <w:t xml:space="preserve"> </w:t>
       </w:r>
       <w:r>
-        <w:t>(EJB, JMS, JPA)</w:t>
+        <w:t>Creator of DSL runtime, providing expression optimism</w:t>
+      </w:r>
+      <w:r>
+        <w:t xml:space="preserve"> like type-inference, group and order, and context-awareness.</w:t>
+      </w:r>
+      <w:r>
+        <w:t xml:space="preserve"> </w:t>
+      </w:r>
+      <w:r>
+        <w:t xml:space="preserve">Participate </w:t>
+      </w:r>
+      <w:r>
+        <w:t xml:space="preserve">also </w:t>
+      </w:r>
+      <w:r>
+        <w:t>in the</w:t>
+      </w:r>
+      <w:r>
+        <w:t xml:space="preserve"> user-interface</w:t>
+      </w:r>
+      <w:r>
+        <w:t xml:space="preserve"> design</w:t>
+      </w:r>
+      <w:r>
+        <w:t xml:space="preserve"> on client side</w:t>
+      </w:r>
+      <w:r>
+        <w:t xml:space="preserve"> (Java Swing, RESTful API, J</w:t>
+      </w:r>
+      <w:r>
+        <w:t>MX, Angular).</w:t>
+      </w:r>
+      <w:r>
+        <w:t xml:space="preserve"> </w:t>
+      </w:r>
+      <w:r>
+        <w:t>Build up knowledge quickly in Angular and other modern software frameworks:</w:t>
+      </w:r>
+    </w:p>
+    <w:p>
+      <w:pPr>
+        <w:ind w:left="720"/>
+        <w:jc w:val="both"/>
+      </w:pPr>
+      <w:r>
+        <w:t>sevenbamboos.github.io/my-blog/tags/Angular</w:t>
+      </w:r>
+    </w:p>
+    <w:p>
+      <w:pPr>
+        <w:ind w:left="720"/>
+        <w:jc w:val="both"/>
+      </w:pPr>
+      <w:r>
+        <w:t>sevenbamboos.github.io/my-blog/tags/Redux</w:t>
+      </w:r>
+    </w:p>
+    <w:p>
+      <w:pPr>
+        <w:ind w:left="720"/>
+        <w:jc w:val="both"/>
+      </w:pPr>
+      <w:r>
+        <w:t>sevenbamboos.github.io/my-blog/tags/Swift</w:t>
+      </w:r>
+    </w:p>
+    <w:p>
+      <w:pPr>
+        <w:jc w:val="both"/>
+      </w:pPr>
+    </w:p>
+    <w:p>
+      <w:pPr>
+        <w:jc w:val="both"/>
+      </w:pPr>
+      <w:r>
+        <w:t>Troub</w:t>
+      </w:r>
+      <w:r>
+        <w:t xml:space="preserve">le-shooting </w:t>
+      </w:r>
+      <w:r>
+        <w:t xml:space="preserve">and </w:t>
+      </w:r>
+      <w:r>
+        <w:t>code refactoring for large-scale software products</w:t>
+      </w:r>
+      <w:r>
+        <w:t xml:space="preserve"> (JavaEE, Java</w:t>
+      </w:r>
+      <w:r>
+        <w:t xml:space="preserve"> Swing, AngularJS)</w:t>
+      </w:r>
+      <w:r>
+        <w:t xml:space="preserve"> and work closely with open source community dcm4chee.</w:t>
+      </w:r>
+      <w:r>
+        <w:t xml:space="preserve"> Introduce Domain-Driven Design </w:t>
+      </w:r>
+      <w:r>
+        <w:t>to clarify code intention and</w:t>
+      </w:r>
+      <w:r>
+        <w:t xml:space="preserve"> improve</w:t>
+      </w:r>
+      <w:r>
+        <w:t xml:space="preserve"> the</w:t>
+      </w:r>
+      <w:r>
+        <w:t xml:space="preserve"> maintainability in the long term. Do knowledge sharing with team members to expla</w:t>
+      </w:r>
+      <w:r>
+        <w:t>in technical details</w:t>
+      </w:r>
+      <w:r>
+        <w:t xml:space="preserve"> in Scrum retrospection meeting</w:t>
+      </w:r>
+      <w:r>
+        <w:t>:</w:t>
+      </w:r>
+      <w:r>
+        <w:t xml:space="preserve"> </w:t>
+      </w:r>
+      <w:r>
+        <w:t>sevenbamboos.github.io/my-blog/tags/Design-Pattern</w:t>
+      </w:r>
+    </w:p>
+    <w:p>
+      <w:pPr>
+        <w:jc w:val="both"/>
+      </w:pPr>
+    </w:p>
+    <w:p>
+      <w:pPr>
+        <w:jc w:val="both"/>
+      </w:pPr>
+      <w:r>
+        <w:t>Introduce Actor System to enhance the lo</w:t>
+      </w:r>
+      <w:r>
+        <w:t>ad test framework to detect performance issue in a distributed test environment</w:t>
       </w:r>
       <w:r>
         <w:t xml:space="preserve">. </w:t>
       </w:r>
       <w:r>
-        <w:t>Creator of a Domain Specific Language</w:t>
-      </w:r>
-      <w:r>
-        <w:t xml:space="preserve"> (DSL)</w:t>
-      </w:r>
-      <w:r>
-        <w:t xml:space="preserve"> which can </w:t>
-      </w:r>
-      <w:r>
-        <w:t xml:space="preserve">customize message contents </w:t>
-      </w:r>
-      <w:r>
-        <w:t>via Abstract Syntax Tree (JavaCC) with high scalability in distributed environment</w:t>
-      </w:r>
-      <w:r>
-        <w:t xml:space="preserve"> (Infinispan).</w:t>
-      </w:r>
-      <w:r>
-        <w:t xml:space="preserve"> Creator o</w:t>
-      </w:r>
-      <w:r>
-        <w:t xml:space="preserve">f Javascript dialect </w:t>
-      </w:r>
-      <w:r>
-        <w:t>(</w:t>
-      </w:r>
-      <w:r>
-        <w:t xml:space="preserve">running </w:t>
-      </w:r>
-      <w:r>
-        <w:t>in</w:t>
-      </w:r>
-      <w:r>
-        <w:t xml:space="preserve"> a</w:t>
-      </w:r>
-      <w:r>
-        <w:t xml:space="preserve"> sandbox).</w:t>
-      </w:r>
-      <w:r>
-        <w:t xml:space="preserve"> </w:t>
-      </w:r>
-      <w:r>
-        <w:t>Creator of DSL runtime, providing expression optimism</w:t>
-      </w:r>
-      <w:r>
-        <w:t xml:space="preserve"> like type-inference, group and order, and context-awareness.</w:t>
-      </w:r>
-      <w:r>
-        <w:t xml:space="preserve"> </w:t>
-      </w:r>
-      <w:r>
-        <w:t xml:space="preserve">Participate </w:t>
-      </w:r>
-      <w:r>
-        <w:t xml:space="preserve">also </w:t>
-      </w:r>
-      <w:r>
-        <w:t>in the</w:t>
-      </w:r>
-      <w:r>
-        <w:t xml:space="preserve"> user-interface</w:t>
-      </w:r>
-      <w:r>
-        <w:t xml:space="preserve"> design</w:t>
-      </w:r>
-      <w:r>
-        <w:t xml:space="preserve"> on client side</w:t>
-      </w:r>
-      <w:r>
-        <w:t xml:space="preserve"> (Java Swing, RESTful API, J</w:t>
-      </w:r>
-      <w:r>
-        <w:t>MX, Angular).</w:t>
-      </w:r>
-      <w:r>
-        <w:t xml:space="preserve"> </w:t>
-      </w:r>
-      <w:r>
-        <w:t xml:space="preserve">Build up knowledge quickly </w:t>
-      </w:r>
-      <w:r>
-        <w:t>in</w:t>
-      </w:r>
-      <w:r>
-        <w:t xml:space="preserve"> Angular and other mod</w:t>
-      </w:r>
-      <w:r>
-        <w:t>ern software</w:t>
-      </w:r>
-      <w:r>
-        <w:t xml:space="preserve"> fram</w:t>
-      </w:r>
-      <w:r>
-        <w:t>eworks</w:t>
-      </w:r>
-      <w:r>
-        <w:t>:</w:t>
+        <w:t>The Actor System is</w:t>
+      </w:r>
+      <w:r>
+        <w:t xml:space="preserve"> a clone</w:t>
+      </w:r>
+      <w:r>
+        <w:t xml:space="preserve"> from Scala’s Akka, but take full advantage of Java 8’</w:t>
+      </w:r>
+      <w:r>
+        <w:t xml:space="preserve">s lambda and ForkJoinPool, and provide transparently remote call between actors. As a result, the whole Actor System is high efficient and composed of loosely-coupled actors that has the flexibility to be composed according to requirements. </w:t>
+      </w:r>
+    </w:p>
+    <w:p>
+      <w:pPr>
+        <w:jc w:val="both"/>
+      </w:pPr>
+    </w:p>
+    <w:p>
+      <w:pPr>
+        <w:jc w:val="both"/>
+      </w:pPr>
+      <w:r>
+        <w:t>Follow Agile methodology and ta</w:t>
+      </w:r>
+      <w:r>
+        <w:t>ke a role as Scrum Master</w:t>
+      </w:r>
+      <w:r>
+        <w:t xml:space="preserve"> in a development team (4-6</w:t>
+      </w:r>
+      <w:r>
+        <w:t xml:space="preserve"> developers). Host daily stand-up meetings, planning and review meetings, and work with product owner to scope</w:t>
+      </w:r>
+      <w:r>
+        <w:t xml:space="preserve"> user stories, work with teammates on peer code review</w:t>
+      </w:r>
+      <w:r>
+        <w:t xml:space="preserve"> and deliver working product timely.</w:t>
+      </w:r>
+    </w:p>
+    <w:p>
+      <w:pPr>
+        <w:jc w:val="both"/>
+      </w:pPr>
+    </w:p>
+    <w:p>
+      <w:pPr>
+        <w:jc w:val="both"/>
+      </w:pPr>
+      <w:r>
+        <w:t>Efficient cross-site communication with R&amp;D sites worldwide. Participate in architecture and requirement discussion.</w:t>
+      </w:r>
+      <w:r>
+        <w:t xml:space="preserve"> Work closely with an oversea development team since 2014 and do knowledge transfer at Shan</w:t>
+      </w:r>
+      <w:r>
+        <w:t>ghai office effectively and coach new members in both domain and technical</w:t>
+      </w:r>
+      <w:r>
+        <w:t xml:space="preserve"> knowledge</w:t>
+      </w:r>
+      <w:r>
+        <w:t xml:space="preserve"> quickly:</w:t>
       </w:r>
     </w:p>
     <w:p>
@@ -700,7 +838,7 @@
         <w:jc w:val="both"/>
       </w:pPr>
       <w:r>
-        <w:t>sevenbamboos.github.io/my-blog/tags/Angular</w:t>
+        <w:t>sevenbamboos.github.io/my-blog/tags/Java</w:t>
       </w:r>
     </w:p>
     <w:p>
@@ -709,7 +847,7 @@
         <w:jc w:val="both"/>
       </w:pPr>
       <w:r>
-        <w:t>sevenbamboos.github.io/my-blog/tags/Redux</w:t>
+        <w:t>sevenbamboos.github.io/my-blog/tags/javascript</w:t>
       </w:r>
     </w:p>
     <w:p>
@@ -718,199 +856,7 @@
         <w:jc w:val="both"/>
       </w:pPr>
       <w:r>
-        <w:t>sevenbamboos.github.io/my-blog/tags/Swift</w:t>
-      </w:r>
-    </w:p>
-    <w:p>
-      <w:pPr>
-        <w:jc w:val="both"/>
-      </w:pPr>
-    </w:p>
-    <w:p>
-      <w:pPr>
-        <w:jc w:val="both"/>
-      </w:pPr>
-      <w:r>
-        <w:t>Troub</w:t>
-      </w:r>
-      <w:r>
-        <w:t xml:space="preserve">le-shooting </w:t>
-      </w:r>
-      <w:r>
-        <w:t xml:space="preserve">and </w:t>
-      </w:r>
-      <w:r>
-        <w:t>code refactoring for large-scale software products</w:t>
-      </w:r>
-      <w:r>
-        <w:t xml:space="preserve"> (JavaEE, Java</w:t>
-      </w:r>
-      <w:r>
-        <w:t xml:space="preserve"> Swing, AngularJS)</w:t>
-      </w:r>
-      <w:r>
-        <w:t xml:space="preserve"> and </w:t>
-      </w:r>
-      <w:r>
-        <w:t>work closely with open source community dcm4chee</w:t>
-      </w:r>
-      <w:r>
-        <w:t>.</w:t>
-      </w:r>
-      <w:r>
-        <w:t xml:space="preserve"> Introduce Domain-Driven Design </w:t>
-      </w:r>
-      <w:r>
-        <w:t>to clarify code intention and</w:t>
-      </w:r>
-      <w:r>
-        <w:t xml:space="preserve"> improve</w:t>
-      </w:r>
-      <w:r>
-        <w:t xml:space="preserve"> the</w:t>
-      </w:r>
-      <w:r>
-        <w:t xml:space="preserve"> maintainability in the long term. Do knowledge sharing with team members to expla</w:t>
-      </w:r>
-      <w:r>
-        <w:t>in technical details</w:t>
-      </w:r>
-      <w:r>
-        <w:t xml:space="preserve"> in Scrum retrospection meeting</w:t>
-      </w:r>
-      <w:r>
-        <w:t>:</w:t>
-      </w:r>
-      <w:r>
-        <w:t xml:space="preserve"> </w:t>
-      </w:r>
-      <w:r>
-        <w:t>sevenbamboos.github.io/my-blog/tags/Design-Pattern</w:t>
-      </w:r>
-    </w:p>
-    <w:p>
-      <w:pPr>
-        <w:jc w:val="both"/>
-      </w:pPr>
-    </w:p>
-    <w:p>
-      <w:pPr>
-        <w:jc w:val="both"/>
-      </w:pPr>
-      <w:r>
-        <w:t>Introduce Actor System to enhance the lo</w:t>
-      </w:r>
-      <w:r>
-        <w:t>ad test framework to detect performance issue in a distributed test environment</w:t>
-      </w:r>
-      <w:r>
-        <w:t xml:space="preserve">. </w:t>
-      </w:r>
-      <w:r>
-        <w:t>The Actor System is</w:t>
-      </w:r>
-      <w:r>
-        <w:t xml:space="preserve"> a clone</w:t>
-      </w:r>
-      <w:r>
-        <w:t xml:space="preserve"> from Scala’s Akka, but take full advantage of Java 8’</w:t>
-      </w:r>
-      <w:r>
-        <w:t xml:space="preserve">s lambda and ForkJoinPool, and provide transparently remote call between actors. As a result, the whole Actor System is high efficient and composed of loosely-coupled actors that has the flexibility to be composed according to requirements. </w:t>
-      </w:r>
-    </w:p>
-    <w:p>
-      <w:pPr>
-        <w:jc w:val="both"/>
-      </w:pPr>
-    </w:p>
-    <w:p>
-      <w:pPr>
-        <w:jc w:val="both"/>
-      </w:pPr>
-      <w:r>
-        <w:t>Follow Agile methodology and ta</w:t>
-      </w:r>
-      <w:r>
-        <w:t>ke a role as Scrum Master</w:t>
-      </w:r>
-      <w:r>
-        <w:t xml:space="preserve"> in a development team (4-6</w:t>
-      </w:r>
-      <w:r>
-        <w:t xml:space="preserve"> developers). Host daily stand-up meetings, planning and review meetings, and work with product owner to scope</w:t>
-      </w:r>
-      <w:r>
-        <w:t xml:space="preserve"> user stories, work with teammates on peer code review</w:t>
-      </w:r>
-      <w:r>
-        <w:t xml:space="preserve"> and deliver working </w:t>
-      </w:r>
-      <w:bookmarkStart w:id="0" w:name="_GoBack"/>
-      <w:r>
-        <w:t>product timely.</w:t>
-      </w:r>
-    </w:p>
-    <w:bookmarkEnd w:id="0"/>
-    <w:p>
-      <w:pPr>
-        <w:jc w:val="both"/>
-      </w:pPr>
-    </w:p>
-    <w:p>
-      <w:pPr>
-        <w:jc w:val="both"/>
-      </w:pPr>
-      <w:r>
-        <w:t>Efficient cross-site communication with R&amp;D sites worldwide. Participate in architecture and requirement discussion.</w:t>
-      </w:r>
-      <w:r>
-        <w:t xml:space="preserve"> Work closely with an oversea development team since 2014 and do knowledge transfer at Shan</w:t>
-      </w:r>
-      <w:r>
-        <w:t>ghai office effectively and coach new members in both domain and technical</w:t>
-      </w:r>
-      <w:r>
-        <w:t xml:space="preserve"> knowledge</w:t>
-      </w:r>
-      <w:r>
-        <w:t xml:space="preserve"> quickly:</w:t>
-      </w:r>
-    </w:p>
-    <w:p>
-      <w:pPr>
-        <w:ind w:left="720"/>
-        <w:jc w:val="both"/>
-      </w:pPr>
-      <w:r>
-        <w:t>sevenbamb</w:t>
-      </w:r>
-      <w:r>
-        <w:t>oos.github.io/my-blog/tags/Java</w:t>
-      </w:r>
-    </w:p>
-    <w:p>
-      <w:pPr>
-        <w:ind w:left="720"/>
-        <w:jc w:val="both"/>
-      </w:pPr>
-      <w:r>
-        <w:t>sevenbamboos.gi</w:t>
-      </w:r>
-      <w:r>
-        <w:t>thub.io/my-blog/tags/javascript</w:t>
-      </w:r>
-    </w:p>
-    <w:p>
-      <w:pPr>
-        <w:ind w:left="720"/>
-        <w:jc w:val="both"/>
-      </w:pPr>
-      <w:r>
-        <w:t>sevenbamboos.github.i</w:t>
-      </w:r>
-      <w:r>
-        <w:t>o/my-blog/tags/Git</w:t>
+        <w:t>sevenbamboos.github.io/my-blog/tags/Git</w:t>
       </w:r>
     </w:p>
     <w:p/>

</xml_diff>